<commit_message>
added model5 to include age influencing BMI
</commit_message>
<xml_diff>
--- a/inst/analysis/bmi_pd/docs/supp_mat_bmi_pd.docx
+++ b/inst/analysis/bmi_pd/docs/supp_mat_bmi_pd.docx
@@ -117,7 +117,7 @@
         <w:pStyle w:val="Date"/>
       </w:pPr>
       <w:r>
-        <w:t xml:space="preserve">2016-07-28</w:t>
+        <w:t xml:space="preserve">2016-09-21</w:t>
       </w:r>
     </w:p>
     <w:p>
@@ -842,56 +842,7 @@
         <w:t xml:space="preserve">(Driver et al. 2009)</w:t>
       </w:r>
       <w:r>
-        <w:t xml:space="preserve">, such that the distribution of simulated age stratified by PD follows the following distributions:</w:t>
-      </w:r>
-    </w:p>
-    <w:p>
-      <w:r>
-        <w:drawing>
-          <wp:inline>
-            <wp:extent cx="5334000" cy="4267200"/>
-            <wp:effectExtent b="0" l="0" r="0" t="0"/>
-            <wp:docPr descr="" id="1" name="Picture"/>
-            <a:graphic>
-              <a:graphicData uri="http://schemas.openxmlformats.org/drawingml/2006/picture">
-                <pic:pic>
-                  <pic:nvPicPr>
-                    <pic:cNvPr descr="images/simulated_age_dist-1.png" id="0" name="Picture"/>
-                    <pic:cNvPicPr>
-                      <a:picLocks noChangeArrowheads="1" noChangeAspect="1"/>
-                    </pic:cNvPicPr>
-                  </pic:nvPicPr>
-                  <pic:blipFill>
-                    <a:blip r:embed="rId22"/>
-                    <a:stretch>
-                      <a:fillRect/>
-                    </a:stretch>
-                  </pic:blipFill>
-                  <pic:spPr bwMode="auto">
-                    <a:xfrm>
-                      <a:off x="0" y="0"/>
-                      <a:ext cx="5334000" cy="4267200"/>
-                    </a:xfrm>
-                    <a:prstGeom prst="rect">
-                      <a:avLst/>
-                    </a:prstGeom>
-                    <a:noFill/>
-                    <a:ln w="9525">
-                      <a:noFill/>
-                      <a:headEnd/>
-                      <a:tailEnd/>
-                    </a:ln>
-                  </pic:spPr>
-                </pic:pic>
-              </a:graphicData>
-            </a:graphic>
-          </wp:inline>
-        </w:drawing>
-      </w:r>
-    </w:p>
-    <w:p>
-      <w:r>
-        <w:t xml:space="preserve">Alive/dead status was modelled as a function of age and BMI values. The baseline survival function was generated from the Gompertz-Makeham law of mortality, with age related hazard function</w:t>
+        <w:t xml:space="preserve">. Alive/dead status was modelled as a function of age and BMI values. The baseline survival function was generated from the Gompertz-Makeham law of mortality, with age related hazard function</w:t>
       </w:r>
     </w:p>
     <w:p>
@@ -1536,65 +1487,30 @@
         <w:t xml:space="preserve">(</w:t>
       </w:r>
       <w:r>
-        <w:t xml:space="preserve">Berrington de Gonzalez</w:t>
-      </w:r>
-      <w:r>
-        <w:t xml:space="preserve"> </w:t>
-      </w:r>
-      <w:r>
-        <w:t xml:space="preserve">et al. 2010)</w:t>
-      </w:r>
-      <w:r>
-        <w:t xml:space="preserve">, a J-shaped relationship between BMI and hazard ratios was simulated. The influence of BMI on the survival function is shown here, where the curves are the survival functions of quartiles of BMI values:</w:t>
+        <w:t xml:space="preserve">Davey Smith</w:t>
+      </w:r>
+      <w:r>
+        <w:t xml:space="preserve"> </w:t>
+      </w:r>
+      <w:r>
+        <w:t xml:space="preserve">et al. 2009)</w:t>
+      </w:r>
+      <w:r>
+        <w:t xml:space="preserve">, a causal effect on all-cause mortality hazard ratios of 1.16 per standard deviation increase in BMI was simulated.</w:t>
       </w:r>
     </w:p>
     <w:p>
       <w:r>
-        <w:drawing>
-          <wp:inline>
-            <wp:extent cx="5334000" cy="4267200"/>
-            <wp:effectExtent b="0" l="0" r="0" t="0"/>
-            <wp:docPr descr="" id="1" name="Picture"/>
-            <a:graphic>
-              <a:graphicData uri="http://schemas.openxmlformats.org/drawingml/2006/picture">
-                <pic:pic>
-                  <pic:nvPicPr>
-                    <pic:cNvPr descr="images/plot_sim_mort_age_bmi-1.png" id="0" name="Picture"/>
-                    <pic:cNvPicPr>
-                      <a:picLocks noChangeArrowheads="1" noChangeAspect="1"/>
-                    </pic:cNvPicPr>
-                  </pic:nvPicPr>
-                  <pic:blipFill>
-                    <a:blip r:embed="rId23"/>
-                    <a:stretch>
-                      <a:fillRect/>
-                    </a:stretch>
-                  </pic:blipFill>
-                  <pic:spPr bwMode="auto">
-                    <a:xfrm>
-                      <a:off x="0" y="0"/>
-                      <a:ext cx="5334000" cy="4267200"/>
-                    </a:xfrm>
-                    <a:prstGeom prst="rect">
-                      <a:avLst/>
-                    </a:prstGeom>
-                    <a:noFill/>
-                    <a:ln w="9525">
-                      <a:noFill/>
-                      <a:headEnd/>
-                      <a:tailEnd/>
-                    </a:ln>
-                  </pic:spPr>
-                </pic:pic>
-              </a:graphicData>
-            </a:graphic>
-          </wp:inline>
-        </w:drawing>
-      </w:r>
-    </w:p>
-    <w:p>
-      <w:r>
-        <w:t xml:space="preserve">Once these simulated data are generated, only 'alive' individuals are retained, and individuals are then selected for MR analysis. 13,708 PD individuals and 95,282 non-PD individuals are sampled randomly, and two sample MR analysis is applied.</w:t>
+        <w:t xml:space="preserve">Once these simulated data are generated, only 'alive' individuals are retained, and individuals are then selected for MR analysis. 13,708 PD individuals and 95,282 non-PD individuals are sampled based on the distribution of ages of cases and controls in the original PD GWAS</w:t>
+      </w:r>
+      <w:r>
+        <w:t xml:space="preserve"> </w:t>
+      </w:r>
+      <w:r>
+        <w:t xml:space="preserve">(M. A. Nalls et al. 2014)</w:t>
+      </w:r>
+      <w:r>
+        <w:t xml:space="preserve">, such that the mean age of the cases are 60.6 years old, and of controls are 53.1 years old. Finally, two sample MR analysis is applied to the selected individuals from these simulated data.</w:t>
       </w:r>
     </w:p>
     <w:p>
@@ -1606,8 +1522,8 @@
       <w:pPr>
         <w:pStyle w:val="Heading2"/>
       </w:pPr>
-      <w:bookmarkStart w:id="24" w:name="references"/>
-      <w:bookmarkEnd w:id="24"/>
+      <w:bookmarkStart w:id="22" w:name="references"/>
+      <w:bookmarkEnd w:id="22"/>
       <w:r>
         <w:t xml:space="preserve">References</w:t>
       </w:r>
@@ -1617,10 +1533,10 @@
         <w:pStyle w:val="Bibliography"/>
       </w:pPr>
       <w:r>
-        <w:t xml:space="preserve">Berrington de Gonzalez</w:t>
-      </w:r>
-      <w:r>
-        <w:t xml:space="preserve">, Amy, Patricia Hartge, James R. Cerhan, Alan J. Flint, Lindsay Hannan, Robert J. MacInnis, Steven C. Moore, et al. 2010. “Body-Mass Index and Mortality among 1.46 Million White Adults.”</w:t>
+        <w:t xml:space="preserve">Davey Smith</w:t>
+      </w:r>
+      <w:r>
+        <w:t xml:space="preserve">, George, Jonathan AC Sterne, Abigail Fraser, Per Tynelius, Debbie A Lawlor, and Finn Rasmussen. 2009. “The association between BMI and mortality using offspring BMI as an indicator of own BMI: large intergenerational mortality study.”</w:t>
       </w:r>
       <w:r>
         <w:t xml:space="preserve"> </w:t>
@@ -1629,24 +1545,13 @@
         <w:rPr>
           <w:i/>
         </w:rPr>
-        <w:t xml:space="preserve">New England Journal of Medicine</w:t>
-      </w:r>
-      <w:r>
-        <w:t xml:space="preserve"> </w:t>
-      </w:r>
-      <w:r>
-        <w:t xml:space="preserve">363 (23): 2211–19. doi:</w:t>
-      </w:r>
-      <w:hyperlink r:id="rId25">
-        <w:r>
-          <w:rPr>
-            <w:rStyle w:val="Link"/>
-          </w:rPr>
-          <w:t xml:space="preserve">10.1056/NEJMoa1000367</w:t>
-        </w:r>
-      </w:hyperlink>
-      <w:r>
-        <w:t xml:space="preserve">.</w:t>
+        <w:t xml:space="preserve">BMJ</w:t>
+      </w:r>
+      <w:r>
+        <w:t xml:space="preserve"> </w:t>
+      </w:r>
+      <w:r>
+        <w:t xml:space="preserve">339.</w:t>
       </w:r>
     </w:p>
     <w:p>
@@ -1671,7 +1576,7 @@
       <w:r>
         <w:t xml:space="preserve">72 (5): 432–38. doi:</w:t>
       </w:r>
-      <w:hyperlink r:id="rId26">
+      <w:hyperlink r:id="rId23">
         <w:r>
           <w:rPr>
             <w:rStyle w:val="Link"/>
@@ -1705,7 +1610,7 @@
       <w:r>
         <w:t xml:space="preserve">518 (7538): 197–206. doi:</w:t>
       </w:r>
-      <w:hyperlink r:id="rId27">
+      <w:hyperlink r:id="rId24">
         <w:r>
           <w:rPr>
             <w:rStyle w:val="Link"/>
@@ -1739,7 +1644,7 @@
       <w:r>
         <w:t xml:space="preserve">46 (9). Nature Publishing Group: 989–93. doi:</w:t>
       </w:r>
-      <w:hyperlink r:id="rId28">
+      <w:hyperlink r:id="rId25">
         <w:r>
           <w:rPr>
             <w:rStyle w:val="Link"/>
@@ -1844,7 +1749,7 @@
     </w:lvl>
   </w:abstractNum>
   <w:abstractNum w:abstractNumId="990">
-    <w:nsid w:val="31f9830c"/>
+    <w:nsid w:val="9968a41e"/>
     <w:multiLevelType w:val="multilevel"/>
     <w:lvl w:ilvl="0">
       <w:numFmt w:val="bullet"/>

</xml_diff>